<commit_message>
add Test Plan and SAD
</commit_message>
<xml_diff>
--- a/MasterTestPlan.docx
+++ b/MasterTestPlan.docx
@@ -199,7 +199,7 @@
               <w:pStyle w:val="Tabletext"/>
             </w:pPr>
             <w:r>
-              <w:t>&lt;dd/mmm/yy&gt;</w:t>
+              <w:t>30/12/2022</w:t>
             </w:r>
           </w:p>
         </w:tc>
@@ -212,7 +212,7 @@
               <w:pStyle w:val="Tabletext"/>
             </w:pPr>
             <w:r>
-              <w:t>&lt;x.x&gt;</w:t>
+              <w:t>1.0</w:t>
             </w:r>
           </w:p>
         </w:tc>
@@ -225,7 +225,10 @@
               <w:pStyle w:val="Tabletext"/>
             </w:pPr>
             <w:r>
-              <w:t>&lt;details&gt;</w:t>
+              <w:t>Khởi tạo tài liệu và</w:t>
+            </w:r>
+            <w:r>
+              <w:t xml:space="preserve"> điền section 1, 3, 4</w:t>
             </w:r>
           </w:p>
         </w:tc>
@@ -238,7 +241,7 @@
               <w:pStyle w:val="Tabletext"/>
             </w:pPr>
             <w:r>
-              <w:t>&lt;name&gt;</w:t>
+              <w:t>Trương Ngọc Huy</w:t>
             </w:r>
           </w:p>
         </w:tc>
@@ -255,6 +258,9 @@
             <w:pPr>
               <w:pStyle w:val="Tabletext"/>
             </w:pPr>
+            <w:r>
+              <w:t>2/1/2023</w:t>
+            </w:r>
           </w:p>
         </w:tc>
         <w:tc>
@@ -265,6 +271,9 @@
             <w:pPr>
               <w:pStyle w:val="Tabletext"/>
             </w:pPr>
+            <w:r>
+              <w:t>1.0</w:t>
+            </w:r>
           </w:p>
         </w:tc>
         <w:tc>
@@ -275,6 +284,9 @@
             <w:pPr>
               <w:pStyle w:val="Tabletext"/>
             </w:pPr>
+            <w:r>
+              <w:t>Điền section 2</w:t>
+            </w:r>
           </w:p>
         </w:tc>
         <w:tc>
@@ -285,6 +297,9 @@
             <w:pPr>
               <w:pStyle w:val="Tabletext"/>
             </w:pPr>
+            <w:r>
+              <w:t>Nguyễn Gia Hào</w:t>
+            </w:r>
           </w:p>
         </w:tc>
       </w:tr>
@@ -1791,13 +1806,7 @@
         <w:ind w:left="720"/>
       </w:pPr>
       <w:r>
-        <w:t>Kiểm thử về</w:t>
-      </w:r>
-      <w:r>
-        <w:t xml:space="preserve"> các chức năng của server</w:t>
-      </w:r>
-      <w:r>
-        <w:t>. Các tiêu chí là:</w:t>
+        <w:t>Kiểm thử về các chức năng của server. Các tiêu chí là:</w:t>
       </w:r>
     </w:p>
     <w:p>
@@ -1928,13 +1937,7 @@
         <w:t>Kiểm thử về sự t</w:t>
       </w:r>
       <w:r>
-        <w:t xml:space="preserve">ích hợp các chức năng của </w:t>
-      </w:r>
-      <w:r>
-        <w:t>toàn bộ phần mềm</w:t>
-      </w:r>
-      <w:r>
-        <w:t>. Các tiêu chí là:</w:t>
+        <w:t>ích hợp các chức năng của toàn bộ phần mềm. Các tiêu chí là:</w:t>
       </w:r>
     </w:p>
     <w:p>
@@ -1946,10 +1949,7 @@
         </w:numPr>
       </w:pPr>
       <w:r>
-        <w:t>Các client có thể kết nối với server, có thông báo lỗi nếu không kết nối được server hoặc server từ chối kết nối</w:t>
-      </w:r>
-      <w:r>
-        <w:t>.</w:t>
+        <w:t>Các client có thể kết nối với server, có thông báo lỗi nếu không kết nối được server hoặc server từ chối kết nối.</w:t>
       </w:r>
     </w:p>
     <w:p>
@@ -1994,13 +1994,7 @@
         <w:ind w:left="720"/>
       </w:pPr>
       <w:r>
-        <w:t xml:space="preserve">Kiểm thử về khả năng chịu tải của </w:t>
-      </w:r>
-      <w:r>
-        <w:t>phần mềm</w:t>
-      </w:r>
-      <w:r>
-        <w:t>. Các tiêu chí là:</w:t>
+        <w:t>Kiểm thử về khả năng chịu tải của phần mềm. Các tiêu chí là:</w:t>
       </w:r>
     </w:p>
     <w:p>
@@ -2041,13 +2035,7 @@
         <w:t xml:space="preserve"> là th</w:t>
       </w:r>
       <w:r>
-        <w:t>ủ công</w:t>
-      </w:r>
-      <w:r>
-        <w:t xml:space="preserve"> hoặc bằng phần mềm Katalon</w:t>
-      </w:r>
-      <w:r>
-        <w:t>.</w:t>
+        <w:t>ủ công hoặc bằng phần mềm Katalon.</w:t>
       </w:r>
     </w:p>
     <w:p>
@@ -2092,10 +2080,7 @@
         <w:t xml:space="preserve"> sử dụng</w:t>
       </w:r>
       <w:r>
-        <w:t xml:space="preserve"> </w:t>
-      </w:r>
-      <w:r>
-        <w:t>phần m</w:t>
+        <w:t xml:space="preserve"> phần m</w:t>
       </w:r>
       <w:r>
         <w:t>ềm Katalon.</w:t>

</xml_diff>